<commit_message>
Continuando con taller 2 y resolviendo ejercicio 2 e inicio del 3
</commit_message>
<xml_diff>
--- a/TALLER 2- simplex (dos fases y dual)- sensibilidad.docx
+++ b/TALLER 2- simplex (dos fases y dual)- sensibilidad.docx
@@ -241,12 +241,7 @@
         <w:t xml:space="preserve"> </w:t>
       </w:r>
       <w:r>
-        <w:t>En una división de productos químicos de la empresa Química Colombia se elaboran los productos A y B que requieren de dos operaciones que son las mismas para cada uno. De la producción de B resulta un subproducto C, parte del cual puede ser vendido hasta 12 unidades. Lo demás</w:t>
-      </w:r>
-      <w:bookmarkStart w:id="0" w:name="_GoBack"/>
-      <w:bookmarkEnd w:id="0"/>
-      <w:r>
-        <w:t xml:space="preserve"> tiene que ser destruido por carencia de demanda. Las utilidades unitarias para los productos A y B son 4 </w:t>
+        <w:t xml:space="preserve">En una división de productos químicos de la empresa Química Colombia se elaboran los productos A y B que requieren de dos operaciones que son las mismas para cada uno. De la producción de B resulta un subproducto C, parte del cual puede ser vendido hasta 12 unidades. Lo demás tiene que ser destruido por carencia de demanda. Las utilidades unitarias para los productos A y B son 4 </w:t>
       </w:r>
       <w:proofErr w:type="spellStart"/>
       <w:r>
@@ -270,15 +265,60 @@
       </w:r>
       <w:proofErr w:type="spellEnd"/>
       <w:r>
-        <w:t xml:space="preserve">. la unidad (es utilidad). Si C no se puede vender, el costo de destrucción es de 1 </w:t>
+        <w:t xml:space="preserve">. la unidad (es utilidad). </w:t>
+      </w:r>
+      <w:r>
+        <w:rPr>
+          <w:highlight w:val="yellow"/>
+        </w:rPr>
+        <w:t xml:space="preserve">Si C no se puede vender, el costo de destrucción es de 1 </w:t>
       </w:r>
       <w:proofErr w:type="spellStart"/>
       <w:r>
+        <w:rPr>
+          <w:highlight w:val="yellow"/>
+        </w:rPr>
         <w:t>u.m</w:t>
       </w:r>
       <w:proofErr w:type="spellEnd"/>
       <w:r>
-        <w:t>. El proceso aporta 3,1 unidades de C por cada unidad de B producida. Los pronósticos indican que la demanda de A y B es limitada. Los tiempos de proceso unitarios son: A, 2,6 horas en operación 1 y 3,3 horas en operación 2; B, 4,7 horas en la operación uno y 4,6 horas en operación dos. Tiempos disponibles: 60 horas para la operación 1 y 65 horas en la operación 2. Suponga que los productos son divisibles. La siguiente formulación resuelve el problema.</w:t>
+        <w:t xml:space="preserve">. </w:t>
+      </w:r>
+      <w:r>
+        <w:rPr>
+          <w:highlight w:val="yellow"/>
+        </w:rPr>
+        <w:t>El proceso aporta 3,1 unidades de C por cada unidad de B producida</w:t>
+      </w:r>
+      <w:r>
+        <w:t xml:space="preserve">. Los pronósticos indican que la demanda de A y B es limitada. Los tiempos de proceso unitarios son: </w:t>
+      </w:r>
+      <w:r>
+        <w:rPr>
+          <w:highlight w:val="yellow"/>
+        </w:rPr>
+        <w:t>A, 2,6 horas en operación 1 y 3,3 horas en operación</w:t>
+      </w:r>
+      <w:r>
+        <w:t xml:space="preserve"> 2; </w:t>
+      </w:r>
+      <w:r>
+        <w:rPr>
+          <w:highlight w:val="yellow"/>
+        </w:rPr>
+        <w:t>B, 4,7 horas en la operación uno y 4,6 horas en operación dos</w:t>
+      </w:r>
+      <w:r>
+        <w:t xml:space="preserve">. Tiempos disponibles: </w:t>
+      </w:r>
+      <w:r>
+        <w:rPr>
+          <w:highlight w:val="yellow"/>
+        </w:rPr>
+        <w:t>60 horas para la operación 1 y 65 horas en la operación 2</w:t>
+      </w:r>
+      <w:r>
+        <w:t>. Suponga que los productos son divisibles. La siguiente formulación resuelve el problema.</w:t>
       </w:r>
     </w:p>
     <w:p>
@@ -357,13 +397,31 @@
         <w:t>Miguel</w:t>
       </w:r>
       <w:r>
-        <w:t xml:space="preserve"> fabrica dos tipos de cerveza, una lager y una </w:t>
-      </w:r>
-      <w:r>
+        <w:t xml:space="preserve"> fabrica dos tipos de cerveza, </w:t>
+      </w:r>
+      <w:r>
+        <w:rPr>
+          <w:highlight w:val="yellow"/>
+        </w:rPr>
+        <w:t xml:space="preserve">una lager y una </w:t>
+      </w:r>
+      <w:r>
+        <w:rPr>
+          <w:highlight w:val="yellow"/>
+        </w:rPr>
         <w:t>Pilsen</w:t>
       </w:r>
       <w:r>
-        <w:t xml:space="preserve">, para lo cual necesita disponer de malta, lúpulo y levadura. Cada metro cúbico de lager requiere 50 kg de malta, 20 de lúpulo y 2 de levadura. Cada metro cúbico de </w:t>
+        <w:t xml:space="preserve">, para lo cual necesita disponer de </w:t>
+      </w:r>
+      <w:r>
+        <w:rPr>
+          <w:highlight w:val="yellow"/>
+        </w:rPr>
+        <w:t>malta, lúpulo y levadura</w:t>
+      </w:r>
+      <w:r>
+        <w:t xml:space="preserve">. Cada metro cúbico de lager requiere 50 kg de malta, 20 de lúpulo y 2 de levadura. Cada metro cúbico de </w:t>
       </w:r>
       <w:proofErr w:type="spellStart"/>
       <w:r>
@@ -397,14 +455,14 @@
       <w:r>
         <w:t xml:space="preserve">. San </w:t>
       </w:r>
-      <w:proofErr w:type="spellStart"/>
-      <w:r>
-        <w:t>Guemil</w:t>
-      </w:r>
-      <w:proofErr w:type="spellEnd"/>
-      <w:r>
-        <w:t xml:space="preserve"> dispone de una tonelada de malta por semana, 250 kg de lúpulo y 22 kg de levadura también por semana.</w:t>
-      </w:r>
+      <w:r>
+        <w:t xml:space="preserve">Miguel </w:t>
+      </w:r>
+      <w:r>
+        <w:t>dispone de una tonelada de malta por semana, 250 kg de lúpulo y 22 kg de levadura también por semana.</w:t>
+      </w:r>
+      <w:bookmarkStart w:id="0" w:name="_GoBack"/>
+      <w:bookmarkEnd w:id="0"/>
     </w:p>
     <w:p>
       <w:pPr>
@@ -1165,6 +1223,7 @@
     <w:lsdException w:name="HTML Sample" w:semiHidden="1" w:unhideWhenUsed="1"/>
     <w:lsdException w:name="HTML Typewriter" w:semiHidden="1" w:unhideWhenUsed="1"/>
     <w:lsdException w:name="HTML Variable" w:semiHidden="1" w:unhideWhenUsed="1"/>
+    <w:lsdException w:name="Normal Table" w:semiHidden="1" w:unhideWhenUsed="1"/>
     <w:lsdException w:name="annotation subject" w:semiHidden="1" w:unhideWhenUsed="1"/>
     <w:lsdException w:name="No List" w:semiHidden="1" w:unhideWhenUsed="1"/>
     <w:lsdException w:name="Outline List 1" w:semiHidden="1" w:unhideWhenUsed="1"/>
@@ -1208,8 +1267,10 @@
     <w:lsdException w:name="Table Elegant" w:semiHidden="1" w:unhideWhenUsed="1"/>
     <w:lsdException w:name="Table Professional" w:semiHidden="1" w:unhideWhenUsed="1"/>
     <w:lsdException w:name="Table Subtle 1" w:semiHidden="1" w:unhideWhenUsed="1"/>
+    <w:lsdException w:name="Table Subtle 2" w:semiHidden="1" w:unhideWhenUsed="1"/>
     <w:lsdException w:name="Table Web 1" w:semiHidden="1" w:unhideWhenUsed="1"/>
     <w:lsdException w:name="Table Web 2" w:semiHidden="1" w:unhideWhenUsed="1"/>
+    <w:lsdException w:name="Table Web 3" w:semiHidden="1" w:unhideWhenUsed="1"/>
     <w:lsdException w:name="Balloon Text" w:semiHidden="1" w:unhideWhenUsed="1"/>
     <w:lsdException w:name="Table Grid" w:uiPriority="39"/>
     <w:lsdException w:name="Table Theme" w:semiHidden="1" w:unhideWhenUsed="1"/>

</xml_diff>